<commit_message>
arcgic and basemap and another maven project
</commit_message>
<xml_diff>
--- a/Meeting Info.docx
+++ b/Meeting Info.docx
@@ -1867,15 +1867,7 @@
       </w:r>
       <w:proofErr w:type="spellEnd"/>
       <w:r>
-        <w:t xml:space="preserve"> etc.,</w:t>
-      </w:r>
-      <w:proofErr w:type="spellStart"/>
-      <w:r>
-        <w:t xml:space="preserve"> when </w:t>
-      </w:r>
-      <w:proofErr w:type="spellEnd"/>
-      <w:r>
-        <w:t>we change the menu</w:t>
+        <w:t xml:space="preserve"> etc., when we change the menu</w:t>
       </w:r>
     </w:p>
     <w:p>
@@ -1916,14 +1908,53 @@
           <w:b/>
           <w:color w:val="FF0000"/>
         </w:rPr>
-        <w:t xml:space="preserve">April </w:t>
-      </w:r>
-      <w:r>
+        <w:t>April 17</w:t>
+      </w:r>
+    </w:p>
+    <w:p>
+      <w:pPr>
+        <w:spacing w:after="0" w:line="240" w:lineRule="auto"/>
+        <w:ind w:firstLine="720"/>
+      </w:pPr>
+      <w:r>
+        <w:t>Use offline map, all setup must be in local.</w:t>
+      </w:r>
+    </w:p>
+    <w:p>
+      <w:pPr>
+        <w:spacing w:after="0" w:line="240" w:lineRule="auto"/>
+        <w:ind w:firstLine="720"/>
+      </w:pPr>
+      <w:r>
+        <w:t>Map part need to finish soon.</w:t>
+      </w:r>
+    </w:p>
+    <w:p>
+      <w:pPr>
+        <w:spacing w:after="0" w:line="240" w:lineRule="auto"/>
+      </w:pPr>
+    </w:p>
+    <w:p>
+      <w:pPr>
+        <w:spacing w:after="0" w:line="240" w:lineRule="auto"/>
         <w:rPr>
           <w:b/>
           <w:color w:val="FF0000"/>
         </w:rPr>
-        <w:t>17</w:t>
+      </w:pPr>
+      <w:r>
+        <w:rPr>
+          <w:b/>
+          <w:color w:val="FF0000"/>
+        </w:rPr>
+        <w:t xml:space="preserve">Meeting Day </w:t>
+      </w:r>
+      <w:r>
+        <w:rPr>
+          <w:b/>
+          <w:color w:val="FF0000"/>
+        </w:rPr>
+        <w:t>May 3</w:t>
       </w:r>
     </w:p>
     <w:p>
@@ -1931,9 +1962,6 @@
         <w:spacing w:after="0" w:line="240" w:lineRule="auto"/>
         <w:ind w:firstLine="720"/>
       </w:pPr>
-      <w:r>
-        <w:t>Use offline map, all setup must be in local.</w:t>
-      </w:r>
     </w:p>
     <w:p>
       <w:pPr>
@@ -1941,10 +1969,287 @@
         <w:ind w:firstLine="720"/>
       </w:pPr>
       <w:r>
-        <w:t>Map part need to finish soon.</w:t>
+        <w:t>GIS part configuration and local setup finalized.</w:t>
+      </w:r>
+    </w:p>
+    <w:p>
+      <w:pPr>
+        <w:pStyle w:val="ListParagraph"/>
+        <w:numPr>
+          <w:ilvl w:val="0"/>
+          <w:numId w:val="6"/>
+        </w:numPr>
+        <w:spacing w:after="0" w:line="240" w:lineRule="auto"/>
+      </w:pPr>
+      <w:proofErr w:type="spellStart"/>
+      <w:r>
+        <w:t>Geoserver</w:t>
+      </w:r>
+      <w:proofErr w:type="spellEnd"/>
+      <w:r>
+        <w:t xml:space="preserve"> and PostgreSQL</w:t>
+      </w:r>
+    </w:p>
+    <w:p>
+      <w:pPr>
+        <w:pStyle w:val="ListParagraph"/>
+        <w:numPr>
+          <w:ilvl w:val="0"/>
+          <w:numId w:val="6"/>
+        </w:numPr>
+        <w:spacing w:after="0" w:line="240" w:lineRule="auto"/>
+      </w:pPr>
+      <w:proofErr w:type="spellStart"/>
+      <w:r>
+        <w:t>Openmaptile</w:t>
+      </w:r>
+      <w:proofErr w:type="spellEnd"/>
+      <w:r>
+        <w:t xml:space="preserve"> server and Docker, </w:t>
+      </w:r>
+      <w:proofErr w:type="spellStart"/>
+      <w:r>
+        <w:t>Kitematic</w:t>
+      </w:r>
+      <w:proofErr w:type="spellEnd"/>
+      <w:r>
+        <w:t xml:space="preserve">, VM </w:t>
+      </w:r>
+      <w:proofErr w:type="spellStart"/>
+      <w:r>
+        <w:t>virualBox</w:t>
+      </w:r>
+      <w:proofErr w:type="spellEnd"/>
+    </w:p>
+    <w:p>
+      <w:pPr>
+        <w:pStyle w:val="ListParagraph"/>
+        <w:numPr>
+          <w:ilvl w:val="0"/>
+          <w:numId w:val="6"/>
+        </w:numPr>
+        <w:spacing w:after="0" w:line="240" w:lineRule="auto"/>
+      </w:pPr>
+      <w:proofErr w:type="spellStart"/>
+      <w:r>
+        <w:t>Arcgis</w:t>
+      </w:r>
+      <w:proofErr w:type="spellEnd"/>
+      <w:r>
+        <w:t xml:space="preserve"> API</w:t>
+      </w:r>
+    </w:p>
+    <w:p>
+      <w:pPr>
+        <w:spacing w:after="0" w:line="240" w:lineRule="auto"/>
+      </w:pPr>
+      <w:r>
+        <w:t xml:space="preserve">The base map should be OSM – Bright – </w:t>
+      </w:r>
+      <w:proofErr w:type="spellStart"/>
+      <w:r>
+        <w:t>openmaptile</w:t>
+      </w:r>
+      <w:proofErr w:type="spellEnd"/>
+      <w:r>
+        <w:t xml:space="preserve"> server</w:t>
+      </w:r>
+    </w:p>
+    <w:p>
+      <w:pPr>
+        <w:pStyle w:val="ListParagraph"/>
+        <w:spacing w:after="0" w:line="240" w:lineRule="auto"/>
+        <w:ind w:left="1800"/>
+      </w:pPr>
+    </w:p>
+    <w:p>
+      <w:pPr>
+        <w:pStyle w:val="ListParagraph"/>
+        <w:numPr>
+          <w:ilvl w:val="0"/>
+          <w:numId w:val="7"/>
+        </w:numPr>
+        <w:spacing w:after="0" w:line="240" w:lineRule="auto"/>
+        <w:rPr>
+          <w:b/>
+          <w:color w:val="1F497D" w:themeColor="text2"/>
+        </w:rPr>
+      </w:pPr>
+      <w:r>
+        <w:rPr>
+          <w:b/>
+          <w:color w:val="1F497D" w:themeColor="text2"/>
+        </w:rPr>
+        <w:t>Get so</w:t>
       </w:r>
       <w:bookmarkStart w:id="0" w:name="_GoBack"/>
       <w:bookmarkEnd w:id="0"/>
+      <w:r>
+        <w:rPr>
+          <w:b/>
+          <w:color w:val="1F497D" w:themeColor="text2"/>
+        </w:rPr>
+        <w:t xml:space="preserve">me data for </w:t>
+      </w:r>
+      <w:proofErr w:type="spellStart"/>
+      <w:r>
+        <w:rPr>
+          <w:b/>
+          <w:color w:val="1F497D" w:themeColor="text2"/>
+        </w:rPr>
+        <w:t>Workorder</w:t>
+      </w:r>
+      <w:proofErr w:type="spellEnd"/>
+      <w:r>
+        <w:rPr>
+          <w:b/>
+          <w:color w:val="1F497D" w:themeColor="text2"/>
+        </w:rPr>
+        <w:t xml:space="preserve"> and Technical Alarm from BIS Team</w:t>
+      </w:r>
+    </w:p>
+    <w:p>
+      <w:pPr>
+        <w:pStyle w:val="ListParagraph"/>
+        <w:numPr>
+          <w:ilvl w:val="0"/>
+          <w:numId w:val="7"/>
+        </w:numPr>
+        <w:spacing w:after="0" w:line="240" w:lineRule="auto"/>
+      </w:pPr>
+      <w:r>
+        <w:t>In Line graph should grow from the end. Change the graph pattern</w:t>
+      </w:r>
+    </w:p>
+    <w:p>
+      <w:pPr>
+        <w:spacing w:after="0" w:line="240" w:lineRule="auto"/>
+      </w:pPr>
+    </w:p>
+    <w:p>
+      <w:pPr>
+        <w:spacing w:after="0" w:line="240" w:lineRule="auto"/>
+      </w:pPr>
+      <w:r>
+        <w:t>Future updates</w:t>
+      </w:r>
+    </w:p>
+    <w:p>
+      <w:pPr>
+        <w:pStyle w:val="ListParagraph"/>
+        <w:numPr>
+          <w:ilvl w:val="0"/>
+          <w:numId w:val="8"/>
+        </w:numPr>
+        <w:spacing w:after="0" w:line="240" w:lineRule="auto"/>
+      </w:pPr>
+      <w:r>
+        <w:t>Mobile app</w:t>
+      </w:r>
+    </w:p>
+    <w:p>
+      <w:pPr>
+        <w:pStyle w:val="ListParagraph"/>
+        <w:numPr>
+          <w:ilvl w:val="0"/>
+          <w:numId w:val="8"/>
+        </w:numPr>
+        <w:spacing w:after="0" w:line="240" w:lineRule="auto"/>
+      </w:pPr>
+      <w:r>
+        <w:t>Touch Screen options</w:t>
+      </w:r>
+    </w:p>
+    <w:p>
+      <w:pPr>
+        <w:pStyle w:val="ListParagraph"/>
+        <w:numPr>
+          <w:ilvl w:val="0"/>
+          <w:numId w:val="8"/>
+        </w:numPr>
+        <w:spacing w:after="0" w:line="240" w:lineRule="auto"/>
+      </w:pPr>
+      <w:r>
+        <w:t>Where to a</w:t>
+      </w:r>
+      <w:r>
+        <w:t>dd Advanced Message and Post Message in Event Creation Page   – Tian He</w:t>
+      </w:r>
+    </w:p>
+    <w:p>
+      <w:pPr>
+        <w:pStyle w:val="ListParagraph"/>
+        <w:numPr>
+          <w:ilvl w:val="0"/>
+          <w:numId w:val="8"/>
+        </w:numPr>
+        <w:spacing w:after="0" w:line="240" w:lineRule="auto"/>
+      </w:pPr>
+      <w:r>
+        <w:t>Road work – fixed and unfixed</w:t>
+      </w:r>
+    </w:p>
+    <w:p>
+      <w:pPr>
+        <w:pStyle w:val="ListParagraph"/>
+        <w:numPr>
+          <w:ilvl w:val="0"/>
+          <w:numId w:val="8"/>
+        </w:numPr>
+        <w:spacing w:after="0" w:line="240" w:lineRule="auto"/>
+      </w:pPr>
+      <w:r>
+        <w:t>Heavy Traffic jam</w:t>
+      </w:r>
+    </w:p>
+    <w:p>
+      <w:pPr>
+        <w:pStyle w:val="ListParagraph"/>
+        <w:spacing w:after="0" w:line="240" w:lineRule="auto"/>
+      </w:pPr>
+    </w:p>
+    <w:p>
+      <w:pPr>
+        <w:pStyle w:val="ListParagraph"/>
+        <w:spacing w:after="0" w:line="240" w:lineRule="auto"/>
+      </w:pPr>
+      <w:r>
+        <w:t xml:space="preserve">Screen 1 – GIS </w:t>
+      </w:r>
+    </w:p>
+    <w:p>
+      <w:pPr>
+        <w:pStyle w:val="ListParagraph"/>
+        <w:spacing w:after="0" w:line="240" w:lineRule="auto"/>
+      </w:pPr>
+      <w:r>
+        <w:t>Screen 2 – UI</w:t>
+      </w:r>
+    </w:p>
+    <w:p>
+      <w:pPr>
+        <w:pStyle w:val="ListParagraph"/>
+        <w:spacing w:after="0" w:line="240" w:lineRule="auto"/>
+      </w:pPr>
+      <w:r>
+        <w:t>Screen 3 - BIS</w:t>
+      </w:r>
+    </w:p>
+    <w:p>
+      <w:pPr>
+        <w:pStyle w:val="ListParagraph"/>
+        <w:spacing w:after="0" w:line="240" w:lineRule="auto"/>
+      </w:pPr>
+    </w:p>
+    <w:p>
+      <w:pPr>
+        <w:spacing w:after="0" w:line="240" w:lineRule="auto"/>
+      </w:pPr>
+    </w:p>
+    <w:p>
+      <w:pPr>
+        <w:spacing w:after="0" w:line="240" w:lineRule="auto"/>
+      </w:pPr>
     </w:p>
     <w:sectPr>
       <w:pgSz w:w="11906" w:h="16838"/>
@@ -1959,6 +2264,119 @@
 <file path=word/numbering.xml><?xml version="1.0" encoding="utf-8"?>
 <w:numbering xmlns:wpc="http://schemas.microsoft.com/office/word/2010/wordprocessingCanvas" xmlns:mc="http://schemas.openxmlformats.org/markup-compatibility/2006" xmlns:o="urn:schemas-microsoft-com:office:office" xmlns:r="http://schemas.openxmlformats.org/officeDocument/2006/relationships" xmlns:m="http://schemas.openxmlformats.org/officeDocument/2006/math" xmlns:v="urn:schemas-microsoft-com:vml" xmlns:wp14="http://schemas.microsoft.com/office/word/2010/wordprocessingDrawing" xmlns:wp="http://schemas.openxmlformats.org/drawingml/2006/wordprocessingDrawing" xmlns:w10="urn:schemas-microsoft-com:office:word" xmlns:w="http://schemas.openxmlformats.org/wordprocessingml/2006/main" xmlns:w14="http://schemas.microsoft.com/office/word/2010/wordml" xmlns:wpg="http://schemas.microsoft.com/office/word/2010/wordprocessingGroup" xmlns:wpi="http://schemas.microsoft.com/office/word/2010/wordprocessingInk" xmlns:wne="http://schemas.microsoft.com/office/word/2006/wordml" xmlns:wps="http://schemas.microsoft.com/office/word/2010/wordprocessingShape" mc:Ignorable="w14 wp14">
   <w:abstractNum w:abstractNumId="0">
+    <w:nsid w:val="11A10D85"/>
+    <w:multiLevelType w:val="hybridMultilevel"/>
+    <w:tmpl w:val="C3A29CD8"/>
+    <w:lvl w:ilvl="0" w:tplc="48090001">
+      <w:start w:val="1"/>
+      <w:numFmt w:val="bullet"/>
+      <w:lvlText w:val=""/>
+      <w:lvlJc w:val="left"/>
+      <w:pPr>
+        <w:ind w:left="1800" w:hanging="360"/>
+      </w:pPr>
+      <w:rPr>
+        <w:rFonts w:ascii="Symbol" w:hAnsi="Symbol" w:hint="default"/>
+      </w:rPr>
+    </w:lvl>
+    <w:lvl w:ilvl="1" w:tplc="48090003" w:tentative="1">
+      <w:start w:val="1"/>
+      <w:numFmt w:val="bullet"/>
+      <w:lvlText w:val="o"/>
+      <w:lvlJc w:val="left"/>
+      <w:pPr>
+        <w:ind w:left="2520" w:hanging="360"/>
+      </w:pPr>
+      <w:rPr>
+        <w:rFonts w:ascii="Courier New" w:hAnsi="Courier New" w:cs="Courier New" w:hint="default"/>
+      </w:rPr>
+    </w:lvl>
+    <w:lvl w:ilvl="2" w:tplc="48090005" w:tentative="1">
+      <w:start w:val="1"/>
+      <w:numFmt w:val="bullet"/>
+      <w:lvlText w:val=""/>
+      <w:lvlJc w:val="left"/>
+      <w:pPr>
+        <w:ind w:left="3240" w:hanging="360"/>
+      </w:pPr>
+      <w:rPr>
+        <w:rFonts w:ascii="Wingdings" w:hAnsi="Wingdings" w:hint="default"/>
+      </w:rPr>
+    </w:lvl>
+    <w:lvl w:ilvl="3" w:tplc="48090001" w:tentative="1">
+      <w:start w:val="1"/>
+      <w:numFmt w:val="bullet"/>
+      <w:lvlText w:val=""/>
+      <w:lvlJc w:val="left"/>
+      <w:pPr>
+        <w:ind w:left="3960" w:hanging="360"/>
+      </w:pPr>
+      <w:rPr>
+        <w:rFonts w:ascii="Symbol" w:hAnsi="Symbol" w:hint="default"/>
+      </w:rPr>
+    </w:lvl>
+    <w:lvl w:ilvl="4" w:tplc="48090003" w:tentative="1">
+      <w:start w:val="1"/>
+      <w:numFmt w:val="bullet"/>
+      <w:lvlText w:val="o"/>
+      <w:lvlJc w:val="left"/>
+      <w:pPr>
+        <w:ind w:left="4680" w:hanging="360"/>
+      </w:pPr>
+      <w:rPr>
+        <w:rFonts w:ascii="Courier New" w:hAnsi="Courier New" w:cs="Courier New" w:hint="default"/>
+      </w:rPr>
+    </w:lvl>
+    <w:lvl w:ilvl="5" w:tplc="48090005" w:tentative="1">
+      <w:start w:val="1"/>
+      <w:numFmt w:val="bullet"/>
+      <w:lvlText w:val=""/>
+      <w:lvlJc w:val="left"/>
+      <w:pPr>
+        <w:ind w:left="5400" w:hanging="360"/>
+      </w:pPr>
+      <w:rPr>
+        <w:rFonts w:ascii="Wingdings" w:hAnsi="Wingdings" w:hint="default"/>
+      </w:rPr>
+    </w:lvl>
+    <w:lvl w:ilvl="6" w:tplc="48090001" w:tentative="1">
+      <w:start w:val="1"/>
+      <w:numFmt w:val="bullet"/>
+      <w:lvlText w:val=""/>
+      <w:lvlJc w:val="left"/>
+      <w:pPr>
+        <w:ind w:left="6120" w:hanging="360"/>
+      </w:pPr>
+      <w:rPr>
+        <w:rFonts w:ascii="Symbol" w:hAnsi="Symbol" w:hint="default"/>
+      </w:rPr>
+    </w:lvl>
+    <w:lvl w:ilvl="7" w:tplc="48090003" w:tentative="1">
+      <w:start w:val="1"/>
+      <w:numFmt w:val="bullet"/>
+      <w:lvlText w:val="o"/>
+      <w:lvlJc w:val="left"/>
+      <w:pPr>
+        <w:ind w:left="6840" w:hanging="360"/>
+      </w:pPr>
+      <w:rPr>
+        <w:rFonts w:ascii="Courier New" w:hAnsi="Courier New" w:cs="Courier New" w:hint="default"/>
+      </w:rPr>
+    </w:lvl>
+    <w:lvl w:ilvl="8" w:tplc="48090005" w:tentative="1">
+      <w:start w:val="1"/>
+      <w:numFmt w:val="bullet"/>
+      <w:lvlText w:val=""/>
+      <w:lvlJc w:val="left"/>
+      <w:pPr>
+        <w:ind w:left="7560" w:hanging="360"/>
+      </w:pPr>
+      <w:rPr>
+        <w:rFonts w:ascii="Wingdings" w:hAnsi="Wingdings" w:hint="default"/>
+      </w:rPr>
+    </w:lvl>
+  </w:abstractNum>
+  <w:abstractNum w:abstractNumId="1">
     <w:nsid w:val="12B261E1"/>
     <w:multiLevelType w:val="hybridMultilevel"/>
     <w:tmpl w:val="5B9023D0"/>
@@ -2071,7 +2489,7 @@
       </w:rPr>
     </w:lvl>
   </w:abstractNum>
-  <w:abstractNum w:abstractNumId="1">
+  <w:abstractNum w:abstractNumId="2">
     <w:nsid w:val="35D153B3"/>
     <w:multiLevelType w:val="hybridMultilevel"/>
     <w:tmpl w:val="001C6E24"/>
@@ -2184,7 +2602,96 @@
       </w:rPr>
     </w:lvl>
   </w:abstractNum>
-  <w:abstractNum w:abstractNumId="2">
+  <w:abstractNum w:abstractNumId="3">
+    <w:nsid w:val="4301379E"/>
+    <w:multiLevelType w:val="hybridMultilevel"/>
+    <w:tmpl w:val="C4B290F0"/>
+    <w:lvl w:ilvl="0" w:tplc="4809000F">
+      <w:start w:val="1"/>
+      <w:numFmt w:val="decimal"/>
+      <w:lvlText w:val="%1."/>
+      <w:lvlJc w:val="left"/>
+      <w:pPr>
+        <w:ind w:left="720" w:hanging="360"/>
+      </w:pPr>
+      <w:rPr>
+        <w:rFonts w:hint="default"/>
+      </w:rPr>
+    </w:lvl>
+    <w:lvl w:ilvl="1" w:tplc="48090019" w:tentative="1">
+      <w:start w:val="1"/>
+      <w:numFmt w:val="lowerLetter"/>
+      <w:lvlText w:val="%2."/>
+      <w:lvlJc w:val="left"/>
+      <w:pPr>
+        <w:ind w:left="1440" w:hanging="360"/>
+      </w:pPr>
+    </w:lvl>
+    <w:lvl w:ilvl="2" w:tplc="4809001B" w:tentative="1">
+      <w:start w:val="1"/>
+      <w:numFmt w:val="lowerRoman"/>
+      <w:lvlText w:val="%3."/>
+      <w:lvlJc w:val="right"/>
+      <w:pPr>
+        <w:ind w:left="2160" w:hanging="180"/>
+      </w:pPr>
+    </w:lvl>
+    <w:lvl w:ilvl="3" w:tplc="4809000F" w:tentative="1">
+      <w:start w:val="1"/>
+      <w:numFmt w:val="decimal"/>
+      <w:lvlText w:val="%4."/>
+      <w:lvlJc w:val="left"/>
+      <w:pPr>
+        <w:ind w:left="2880" w:hanging="360"/>
+      </w:pPr>
+    </w:lvl>
+    <w:lvl w:ilvl="4" w:tplc="48090019" w:tentative="1">
+      <w:start w:val="1"/>
+      <w:numFmt w:val="lowerLetter"/>
+      <w:lvlText w:val="%5."/>
+      <w:lvlJc w:val="left"/>
+      <w:pPr>
+        <w:ind w:left="3600" w:hanging="360"/>
+      </w:pPr>
+    </w:lvl>
+    <w:lvl w:ilvl="5" w:tplc="4809001B" w:tentative="1">
+      <w:start w:val="1"/>
+      <w:numFmt w:val="lowerRoman"/>
+      <w:lvlText w:val="%6."/>
+      <w:lvlJc w:val="right"/>
+      <w:pPr>
+        <w:ind w:left="4320" w:hanging="180"/>
+      </w:pPr>
+    </w:lvl>
+    <w:lvl w:ilvl="6" w:tplc="4809000F" w:tentative="1">
+      <w:start w:val="1"/>
+      <w:numFmt w:val="decimal"/>
+      <w:lvlText w:val="%7."/>
+      <w:lvlJc w:val="left"/>
+      <w:pPr>
+        <w:ind w:left="5040" w:hanging="360"/>
+      </w:pPr>
+    </w:lvl>
+    <w:lvl w:ilvl="7" w:tplc="48090019" w:tentative="1">
+      <w:start w:val="1"/>
+      <w:numFmt w:val="lowerLetter"/>
+      <w:lvlText w:val="%8."/>
+      <w:lvlJc w:val="left"/>
+      <w:pPr>
+        <w:ind w:left="5760" w:hanging="360"/>
+      </w:pPr>
+    </w:lvl>
+    <w:lvl w:ilvl="8" w:tplc="4809001B" w:tentative="1">
+      <w:start w:val="1"/>
+      <w:numFmt w:val="lowerRoman"/>
+      <w:lvlText w:val="%9."/>
+      <w:lvlJc w:val="right"/>
+      <w:pPr>
+        <w:ind w:left="6480" w:hanging="180"/>
+      </w:pPr>
+    </w:lvl>
+  </w:abstractNum>
+  <w:abstractNum w:abstractNumId="4">
     <w:nsid w:val="4A9206ED"/>
     <w:multiLevelType w:val="hybridMultilevel"/>
     <w:tmpl w:val="8EE6B68E"/>
@@ -2273,7 +2780,7 @@
       </w:pPr>
     </w:lvl>
   </w:abstractNum>
-  <w:abstractNum w:abstractNumId="3">
+  <w:abstractNum w:abstractNumId="5">
     <w:nsid w:val="5D902981"/>
     <w:multiLevelType w:val="hybridMultilevel"/>
     <w:tmpl w:val="D472CCCA"/>
@@ -2386,7 +2893,96 @@
       </w:rPr>
     </w:lvl>
   </w:abstractNum>
-  <w:abstractNum w:abstractNumId="4">
+  <w:abstractNum w:abstractNumId="6">
+    <w:nsid w:val="610F4D65"/>
+    <w:multiLevelType w:val="hybridMultilevel"/>
+    <w:tmpl w:val="2B0E0632"/>
+    <w:lvl w:ilvl="0" w:tplc="B8E225A8">
+      <w:start w:val="1"/>
+      <w:numFmt w:val="decimal"/>
+      <w:lvlText w:val="%1."/>
+      <w:lvlJc w:val="left"/>
+      <w:pPr>
+        <w:ind w:left="1080" w:hanging="360"/>
+      </w:pPr>
+      <w:rPr>
+        <w:rFonts w:hint="default"/>
+      </w:rPr>
+    </w:lvl>
+    <w:lvl w:ilvl="1" w:tplc="48090019" w:tentative="1">
+      <w:start w:val="1"/>
+      <w:numFmt w:val="lowerLetter"/>
+      <w:lvlText w:val="%2."/>
+      <w:lvlJc w:val="left"/>
+      <w:pPr>
+        <w:ind w:left="1800" w:hanging="360"/>
+      </w:pPr>
+    </w:lvl>
+    <w:lvl w:ilvl="2" w:tplc="4809001B" w:tentative="1">
+      <w:start w:val="1"/>
+      <w:numFmt w:val="lowerRoman"/>
+      <w:lvlText w:val="%3."/>
+      <w:lvlJc w:val="right"/>
+      <w:pPr>
+        <w:ind w:left="2520" w:hanging="180"/>
+      </w:pPr>
+    </w:lvl>
+    <w:lvl w:ilvl="3" w:tplc="4809000F" w:tentative="1">
+      <w:start w:val="1"/>
+      <w:numFmt w:val="decimal"/>
+      <w:lvlText w:val="%4."/>
+      <w:lvlJc w:val="left"/>
+      <w:pPr>
+        <w:ind w:left="3240" w:hanging="360"/>
+      </w:pPr>
+    </w:lvl>
+    <w:lvl w:ilvl="4" w:tplc="48090019" w:tentative="1">
+      <w:start w:val="1"/>
+      <w:numFmt w:val="lowerLetter"/>
+      <w:lvlText w:val="%5."/>
+      <w:lvlJc w:val="left"/>
+      <w:pPr>
+        <w:ind w:left="3960" w:hanging="360"/>
+      </w:pPr>
+    </w:lvl>
+    <w:lvl w:ilvl="5" w:tplc="4809001B" w:tentative="1">
+      <w:start w:val="1"/>
+      <w:numFmt w:val="lowerRoman"/>
+      <w:lvlText w:val="%6."/>
+      <w:lvlJc w:val="right"/>
+      <w:pPr>
+        <w:ind w:left="4680" w:hanging="180"/>
+      </w:pPr>
+    </w:lvl>
+    <w:lvl w:ilvl="6" w:tplc="4809000F" w:tentative="1">
+      <w:start w:val="1"/>
+      <w:numFmt w:val="decimal"/>
+      <w:lvlText w:val="%7."/>
+      <w:lvlJc w:val="left"/>
+      <w:pPr>
+        <w:ind w:left="5400" w:hanging="360"/>
+      </w:pPr>
+    </w:lvl>
+    <w:lvl w:ilvl="7" w:tplc="48090019" w:tentative="1">
+      <w:start w:val="1"/>
+      <w:numFmt w:val="lowerLetter"/>
+      <w:lvlText w:val="%8."/>
+      <w:lvlJc w:val="left"/>
+      <w:pPr>
+        <w:ind w:left="6120" w:hanging="360"/>
+      </w:pPr>
+    </w:lvl>
+    <w:lvl w:ilvl="8" w:tplc="4809001B" w:tentative="1">
+      <w:start w:val="1"/>
+      <w:numFmt w:val="lowerRoman"/>
+      <w:lvlText w:val="%9."/>
+      <w:lvlJc w:val="right"/>
+      <w:pPr>
+        <w:ind w:left="6840" w:hanging="180"/>
+      </w:pPr>
+    </w:lvl>
+  </w:abstractNum>
+  <w:abstractNum w:abstractNumId="7">
     <w:nsid w:val="7DA1550F"/>
     <w:multiLevelType w:val="hybridMultilevel"/>
     <w:tmpl w:val="DA80EA92"/>
@@ -2476,19 +3072,28 @@
     </w:lvl>
   </w:abstractNum>
   <w:num w:numId="1">
+    <w:abstractNumId w:val="4"/>
+  </w:num>
+  <w:num w:numId="2">
+    <w:abstractNumId w:val="5"/>
+  </w:num>
+  <w:num w:numId="3">
     <w:abstractNumId w:val="2"/>
   </w:num>
-  <w:num w:numId="2">
-    <w:abstractNumId w:val="3"/>
-  </w:num>
-  <w:num w:numId="3">
+  <w:num w:numId="4">
     <w:abstractNumId w:val="1"/>
   </w:num>
-  <w:num w:numId="4">
+  <w:num w:numId="5">
+    <w:abstractNumId w:val="7"/>
+  </w:num>
+  <w:num w:numId="6">
     <w:abstractNumId w:val="0"/>
   </w:num>
-  <w:num w:numId="5">
-    <w:abstractNumId w:val="4"/>
+  <w:num w:numId="7">
+    <w:abstractNumId w:val="6"/>
+  </w:num>
+  <w:num w:numId="8">
+    <w:abstractNumId w:val="3"/>
   </w:num>
 </w:numbering>
 </file>
@@ -3185,7 +3790,7 @@
 </file>
 
 <file path=customXml/itemProps1.xml><?xml version="1.0" encoding="utf-8"?>
-<ds:datastoreItem xmlns:ds="http://schemas.openxmlformats.org/officeDocument/2006/customXml" ds:itemID="{8A8BA133-338F-48C3-A218-3DE2BBCA720F}">
+<ds:datastoreItem xmlns:ds="http://schemas.openxmlformats.org/officeDocument/2006/customXml" ds:itemID="{E1249D42-FB4A-4F5A-AAAE-89E5B59EABA6}">
   <ds:schemaRefs>
     <ds:schemaRef ds:uri="http://schemas.openxmlformats.org/officeDocument/2006/bibliography"/>
   </ds:schemaRefs>

</xml_diff>

<commit_message>
Traffic Video and wmts/wms layer
</commit_message>
<xml_diff>
--- a/Meeting Info.docx
+++ b/Meeting Info.docx
@@ -2057,10 +2057,144 @@
     </w:p>
     <w:p>
       <w:pPr>
-        <w:pStyle w:val="ListParagraph"/>
-        <w:spacing w:after="0" w:line="240" w:lineRule="auto"/>
-        <w:ind w:left="1800"/>
-      </w:pPr>
+        <w:spacing w:after="0" w:line="240" w:lineRule="auto"/>
+      </w:pPr>
+    </w:p>
+    <w:p>
+      <w:pPr>
+        <w:spacing w:after="0" w:line="240" w:lineRule="auto"/>
+      </w:pPr>
+      <w:r>
+        <w:t>Future updates</w:t>
+      </w:r>
+    </w:p>
+    <w:p>
+      <w:pPr>
+        <w:pStyle w:val="ListParagraph"/>
+        <w:numPr>
+          <w:ilvl w:val="0"/>
+          <w:numId w:val="8"/>
+        </w:numPr>
+        <w:spacing w:after="0" w:line="240" w:lineRule="auto"/>
+      </w:pPr>
+      <w:r>
+        <w:t>Mobile app</w:t>
+      </w:r>
+    </w:p>
+    <w:p>
+      <w:pPr>
+        <w:pStyle w:val="ListParagraph"/>
+        <w:numPr>
+          <w:ilvl w:val="0"/>
+          <w:numId w:val="8"/>
+        </w:numPr>
+        <w:spacing w:after="0" w:line="240" w:lineRule="auto"/>
+      </w:pPr>
+      <w:r>
+        <w:t>Touch Screen options</w:t>
+      </w:r>
+    </w:p>
+    <w:p>
+      <w:pPr>
+        <w:pStyle w:val="ListParagraph"/>
+        <w:numPr>
+          <w:ilvl w:val="0"/>
+          <w:numId w:val="8"/>
+        </w:numPr>
+        <w:spacing w:after="0" w:line="240" w:lineRule="auto"/>
+      </w:pPr>
+      <w:r>
+        <w:t>Where to a</w:t>
+      </w:r>
+      <w:r>
+        <w:t>dd Advanced Message and Post Message in Event Creation Page   – Tian He</w:t>
+      </w:r>
+    </w:p>
+    <w:p>
+      <w:pPr>
+        <w:pStyle w:val="ListParagraph"/>
+        <w:numPr>
+          <w:ilvl w:val="0"/>
+          <w:numId w:val="8"/>
+        </w:numPr>
+        <w:spacing w:after="0" w:line="240" w:lineRule="auto"/>
+      </w:pPr>
+      <w:r>
+        <w:t>Road work – fixed and unfixed</w:t>
+      </w:r>
+    </w:p>
+    <w:p>
+      <w:pPr>
+        <w:pStyle w:val="ListParagraph"/>
+        <w:numPr>
+          <w:ilvl w:val="0"/>
+          <w:numId w:val="8"/>
+        </w:numPr>
+        <w:spacing w:after="0" w:line="240" w:lineRule="auto"/>
+      </w:pPr>
+      <w:r>
+        <w:t>Heavy Traffic jam</w:t>
+      </w:r>
+    </w:p>
+    <w:p>
+      <w:pPr>
+        <w:pStyle w:val="ListParagraph"/>
+        <w:spacing w:after="0" w:line="240" w:lineRule="auto"/>
+      </w:pPr>
+    </w:p>
+    <w:p>
+      <w:pPr>
+        <w:pStyle w:val="ListParagraph"/>
+        <w:spacing w:after="0" w:line="240" w:lineRule="auto"/>
+      </w:pPr>
+      <w:r>
+        <w:t xml:space="preserve">Screen 1 – GIS </w:t>
+      </w:r>
+    </w:p>
+    <w:p>
+      <w:pPr>
+        <w:pStyle w:val="ListParagraph"/>
+        <w:spacing w:after="0" w:line="240" w:lineRule="auto"/>
+      </w:pPr>
+      <w:r>
+        <w:t>Screen 2 – UI</w:t>
+      </w:r>
+    </w:p>
+    <w:p>
+      <w:pPr>
+        <w:pStyle w:val="ListParagraph"/>
+        <w:spacing w:after="0" w:line="240" w:lineRule="auto"/>
+      </w:pPr>
+      <w:r>
+        <w:t>Screen 3 - BIS</w:t>
+      </w:r>
+    </w:p>
+    <w:p>
+      <w:pPr>
+        <w:pStyle w:val="ListParagraph"/>
+        <w:spacing w:after="0" w:line="240" w:lineRule="auto"/>
+      </w:pPr>
+    </w:p>
+    <w:p>
+      <w:pPr>
+        <w:spacing w:after="0" w:line="240" w:lineRule="auto"/>
+      </w:pPr>
+    </w:p>
+    <w:p>
+      <w:pPr>
+        <w:spacing w:after="0" w:line="240" w:lineRule="auto"/>
+        <w:rPr>
+          <w:b/>
+          <w:sz w:val="24"/>
+        </w:rPr>
+      </w:pPr>
+      <w:r>
+        <w:rPr>
+          <w:b/>
+          <w:sz w:val="24"/>
+        </w:rPr>
+        <w:t>TODO</w:t>
+      </w:r>
     </w:p>
     <w:p>
       <w:pPr>
@@ -2082,8 +2216,6 @@
         </w:rPr>
         <w:t>Get so</w:t>
       </w:r>
-      <w:bookmarkStart w:id="0" w:name="_GoBack"/>
-      <w:bookmarkEnd w:id="0"/>
       <w:r>
         <w:rPr>
           <w:b/>
@@ -2123,28 +2255,15 @@
     </w:p>
     <w:p>
       <w:pPr>
-        <w:spacing w:after="0" w:line="240" w:lineRule="auto"/>
-      </w:pPr>
-    </w:p>
-    <w:p>
-      <w:pPr>
-        <w:spacing w:after="0" w:line="240" w:lineRule="auto"/>
-      </w:pPr>
-      <w:r>
-        <w:t>Future updates</w:t>
-      </w:r>
-    </w:p>
-    <w:p>
-      <w:pPr>
         <w:pStyle w:val="ListParagraph"/>
         <w:numPr>
           <w:ilvl w:val="0"/>
-          <w:numId w:val="8"/>
-        </w:numPr>
-        <w:spacing w:after="0" w:line="240" w:lineRule="auto"/>
-      </w:pPr>
-      <w:r>
-        <w:t>Mobile app</w:t>
+          <w:numId w:val="7"/>
+        </w:numPr>
+        <w:spacing w:after="0" w:line="240" w:lineRule="auto"/>
+      </w:pPr>
+      <w:r>
+        <w:t>Date time picker</w:t>
       </w:r>
     </w:p>
     <w:p>
@@ -2152,12 +2271,23 @@
         <w:pStyle w:val="ListParagraph"/>
         <w:numPr>
           <w:ilvl w:val="0"/>
-          <w:numId w:val="8"/>
-        </w:numPr>
-        <w:spacing w:after="0" w:line="240" w:lineRule="auto"/>
-      </w:pPr>
-      <w:r>
-        <w:t>Touch Screen options</w:t>
+          <w:numId w:val="7"/>
+        </w:numPr>
+        <w:spacing w:after="0" w:line="240" w:lineRule="auto"/>
+      </w:pPr>
+      <w:r>
+        <w:t xml:space="preserve">Merge panel in </w:t>
+      </w:r>
+      <w:proofErr w:type="spellStart"/>
+      <w:r>
+        <w:t>css</w:t>
+      </w:r>
+      <w:proofErr w:type="spellEnd"/>
+      <w:r>
+        <w:t xml:space="preserve"> </w:t>
+      </w:r>
+      <w:r>
+        <w:t>merge two panel into one</w:t>
       </w:r>
     </w:p>
     <w:p>
@@ -2165,15 +2295,29 @@
         <w:pStyle w:val="ListParagraph"/>
         <w:numPr>
           <w:ilvl w:val="0"/>
-          <w:numId w:val="8"/>
-        </w:numPr>
-        <w:spacing w:after="0" w:line="240" w:lineRule="auto"/>
-      </w:pPr>
-      <w:r>
-        <w:t>Where to a</w:t>
-      </w:r>
-      <w:r>
-        <w:t>dd Advanced Message and Post Message in Event Creation Page   – Tian He</w:t>
+          <w:numId w:val="7"/>
+        </w:numPr>
+        <w:spacing w:after="0" w:line="240" w:lineRule="auto"/>
+      </w:pPr>
+      <w:r>
+        <w:t xml:space="preserve">Add and remove rows in </w:t>
+      </w:r>
+      <w:r>
+        <w:t>Partners &amp; Vehicle Response</w:t>
+      </w:r>
+      <w:r>
+        <w:t xml:space="preserve"> page in incident creation</w:t>
+      </w:r>
+      <w:r>
+        <w:t xml:space="preserve"> (</w:t>
+      </w:r>
+      <w:proofErr w:type="spellStart"/>
+      <w:r>
+        <w:t>angulajs</w:t>
+      </w:r>
+      <w:proofErr w:type="spellEnd"/>
+      <w:r>
+        <w:t>)</w:t>
       </w:r>
     </w:p>
     <w:p>
@@ -2181,12 +2325,28 @@
         <w:pStyle w:val="ListParagraph"/>
         <w:numPr>
           <w:ilvl w:val="0"/>
-          <w:numId w:val="8"/>
-        </w:numPr>
-        <w:spacing w:after="0" w:line="240" w:lineRule="auto"/>
-      </w:pPr>
-      <w:r>
-        <w:t>Road work – fixed and unfixed</w:t>
+          <w:numId w:val="7"/>
+        </w:numPr>
+        <w:spacing w:after="0" w:line="240" w:lineRule="auto"/>
+      </w:pPr>
+      <w:r>
+        <w:t xml:space="preserve">Select row and delete or implement </w:t>
+      </w:r>
+      <w:proofErr w:type="spellStart"/>
+      <w:r>
+        <w:t>msg</w:t>
+      </w:r>
+      <w:proofErr w:type="spellEnd"/>
+      <w:r>
+        <w:t xml:space="preserve"> to the map using (</w:t>
+      </w:r>
+      <w:proofErr w:type="spellStart"/>
+      <w:r>
+        <w:t>angulajs</w:t>
+      </w:r>
+      <w:proofErr w:type="spellEnd"/>
+      <w:r>
+        <w:t>)</w:t>
       </w:r>
     </w:p>
     <w:p>
@@ -2194,62 +2354,45 @@
         <w:pStyle w:val="ListParagraph"/>
         <w:numPr>
           <w:ilvl w:val="0"/>
-          <w:numId w:val="8"/>
-        </w:numPr>
-        <w:spacing w:after="0" w:line="240" w:lineRule="auto"/>
-      </w:pPr>
-      <w:r>
-        <w:t>Heavy Traffic jam</w:t>
-      </w:r>
-    </w:p>
-    <w:p>
-      <w:pPr>
-        <w:pStyle w:val="ListParagraph"/>
-        <w:spacing w:after="0" w:line="240" w:lineRule="auto"/>
-      </w:pPr>
-    </w:p>
-    <w:p>
-      <w:pPr>
-        <w:pStyle w:val="ListParagraph"/>
-        <w:spacing w:after="0" w:line="240" w:lineRule="auto"/>
-      </w:pPr>
-      <w:r>
-        <w:t xml:space="preserve">Screen 1 – GIS </w:t>
-      </w:r>
-    </w:p>
-    <w:p>
-      <w:pPr>
-        <w:pStyle w:val="ListParagraph"/>
-        <w:spacing w:after="0" w:line="240" w:lineRule="auto"/>
-      </w:pPr>
-      <w:r>
-        <w:t>Screen 2 – UI</w:t>
-      </w:r>
-    </w:p>
-    <w:p>
-      <w:pPr>
-        <w:pStyle w:val="ListParagraph"/>
-        <w:spacing w:after="0" w:line="240" w:lineRule="auto"/>
-      </w:pPr>
-      <w:r>
-        <w:t>Screen 3 - BIS</w:t>
-      </w:r>
-    </w:p>
-    <w:p>
-      <w:pPr>
-        <w:pStyle w:val="ListParagraph"/>
-        <w:spacing w:after="0" w:line="240" w:lineRule="auto"/>
-      </w:pPr>
-    </w:p>
-    <w:p>
-      <w:pPr>
-        <w:spacing w:after="0" w:line="240" w:lineRule="auto"/>
-      </w:pPr>
-    </w:p>
-    <w:p>
-      <w:pPr>
-        <w:spacing w:after="0" w:line="240" w:lineRule="auto"/>
-      </w:pPr>
+          <w:numId w:val="7"/>
+        </w:numPr>
+        <w:spacing w:after="0" w:line="240" w:lineRule="auto"/>
+      </w:pPr>
+      <w:r>
+        <w:t xml:space="preserve">Create VMS message </w:t>
+      </w:r>
+      <w:proofErr w:type="spellStart"/>
+      <w:r>
+        <w:t>json</w:t>
+      </w:r>
+      <w:proofErr w:type="spellEnd"/>
+      <w:r>
+        <w:t xml:space="preserve"> for IR module</w:t>
+      </w:r>
+    </w:p>
+    <w:p>
+      <w:pPr>
+        <w:pStyle w:val="ListParagraph"/>
+        <w:numPr>
+          <w:ilvl w:val="0"/>
+          <w:numId w:val="7"/>
+        </w:numPr>
+        <w:spacing w:after="0" w:line="240" w:lineRule="auto"/>
+      </w:pPr>
+      <w:r>
+        <w:t>Road work / accident IR / mobile road work IR – see the story board</w:t>
+      </w:r>
+    </w:p>
+    <w:p>
+      <w:pPr>
+        <w:spacing w:after="0" w:line="240" w:lineRule="auto"/>
+        <w:rPr>
+          <w:b/>
+          <w:sz w:val="24"/>
+        </w:rPr>
+      </w:pPr>
+      <w:bookmarkStart w:id="0" w:name="_GoBack"/>
+      <w:bookmarkEnd w:id="0"/>
     </w:p>
     <w:sectPr>
       <w:pgSz w:w="11906" w:h="16838"/>
@@ -3790,7 +3933,7 @@
 </file>
 
 <file path=customXml/itemProps1.xml><?xml version="1.0" encoding="utf-8"?>
-<ds:datastoreItem xmlns:ds="http://schemas.openxmlformats.org/officeDocument/2006/customXml" ds:itemID="{E1249D42-FB4A-4F5A-AAAE-89E5B59EABA6}">
+<ds:datastoreItem xmlns:ds="http://schemas.openxmlformats.org/officeDocument/2006/customXml" ds:itemID="{8A6E5F64-2A96-47D6-89A9-ACF0143B5693}">
   <ds:schemaRefs>
     <ds:schemaRef ds:uri="http://schemas.openxmlformats.org/officeDocument/2006/bibliography"/>
   </ds:schemaRefs>

</xml_diff>